<commit_message>
Updated Final Report draft
</commit_message>
<xml_diff>
--- a/design/CS320-FinalProject-Report-Draft1.0.docx
+++ b/design/CS320-FinalProject-Report-Draft1.0.docx
@@ -1289,6 +1289,18 @@
         </w:rPr>
         <w:fldChar w:fldCharType="end"/>
       </w:r>
+      <w:r>
+        <w:rPr>
+          <w:rFonts w:ascii="Arial" w:hAnsi="Arial" w:cs="Arial"/>
+        </w:rPr>
+        <w:t>-</w:t>
+      </w:r>
+      <w:r>
+        <w:rPr>
+          <w:rFonts w:ascii="Arial" w:hAnsi="Arial" w:cs="Arial"/>
+        </w:rPr>
+        <w:t>5</w:t>
+      </w:r>
     </w:p>
     <w:p>
       <w:pPr>
@@ -1337,36 +1349,7 @@
         <w:rPr>
           <w:rFonts w:ascii="Arial" w:hAnsi="Arial" w:cs="Arial"/>
         </w:rPr>
-        <w:fldChar w:fldCharType="begin"/>
-      </w:r>
-      <w:r>
-        <w:rPr>
-          <w:rFonts w:ascii="Arial" w:hAnsi="Arial" w:cs="Arial"/>
-        </w:rPr>
-        <w:instrText xml:space="preserve"> PAGEREF _Toc226963033 \h </w:instrText>
-      </w:r>
-      <w:r>
-        <w:rPr>
-          <w:rFonts w:ascii="Arial" w:hAnsi="Arial" w:cs="Arial"/>
-        </w:rPr>
-      </w:r>
-      <w:r>
-        <w:rPr>
-          <w:rFonts w:ascii="Arial" w:hAnsi="Arial" w:cs="Arial"/>
-        </w:rPr>
-        <w:fldChar w:fldCharType="separate"/>
-      </w:r>
-      <w:r>
-        <w:rPr>
-          <w:rFonts w:ascii="Arial" w:hAnsi="Arial" w:cs="Arial"/>
-        </w:rPr>
-        <w:t>2</w:t>
-      </w:r>
-      <w:r>
-        <w:rPr>
-          <w:rFonts w:ascii="Arial" w:hAnsi="Arial" w:cs="Arial"/>
-        </w:rPr>
-        <w:fldChar w:fldCharType="end"/>
+        <w:t>6-7</w:t>
       </w:r>
     </w:p>
     <w:p>
@@ -1420,36 +1403,7 @@
         <w:rPr>
           <w:rFonts w:ascii="Arial" w:hAnsi="Arial" w:cs="Arial"/>
         </w:rPr>
-        <w:fldChar w:fldCharType="begin"/>
-      </w:r>
-      <w:r>
-        <w:rPr>
-          <w:rFonts w:ascii="Arial" w:hAnsi="Arial" w:cs="Arial"/>
-        </w:rPr>
-        <w:instrText xml:space="preserve"> PAGEREF _Toc226963034 \h </w:instrText>
-      </w:r>
-      <w:r>
-        <w:rPr>
-          <w:rFonts w:ascii="Arial" w:hAnsi="Arial" w:cs="Arial"/>
-        </w:rPr>
-      </w:r>
-      <w:r>
-        <w:rPr>
-          <w:rFonts w:ascii="Arial" w:hAnsi="Arial" w:cs="Arial"/>
-        </w:rPr>
-        <w:fldChar w:fldCharType="separate"/>
-      </w:r>
-      <w:r>
-        <w:rPr>
-          <w:rFonts w:ascii="Arial" w:hAnsi="Arial" w:cs="Arial"/>
-        </w:rPr>
-        <w:t>3</w:t>
-      </w:r>
-      <w:r>
-        <w:rPr>
-          <w:rFonts w:ascii="Arial" w:hAnsi="Arial" w:cs="Arial"/>
-        </w:rPr>
-        <w:fldChar w:fldCharType="end"/>
+        <w:t>8</w:t>
       </w:r>
     </w:p>
     <w:p>
@@ -1499,36 +1453,7 @@
         <w:rPr>
           <w:rFonts w:ascii="Arial" w:hAnsi="Arial" w:cs="Arial"/>
         </w:rPr>
-        <w:fldChar w:fldCharType="begin"/>
-      </w:r>
-      <w:r>
-        <w:rPr>
-          <w:rFonts w:ascii="Arial" w:hAnsi="Arial" w:cs="Arial"/>
-        </w:rPr>
-        <w:instrText xml:space="preserve"> PAGEREF _Toc226963035 \h </w:instrText>
-      </w:r>
-      <w:r>
-        <w:rPr>
-          <w:rFonts w:ascii="Arial" w:hAnsi="Arial" w:cs="Arial"/>
-        </w:rPr>
-      </w:r>
-      <w:r>
-        <w:rPr>
-          <w:rFonts w:ascii="Arial" w:hAnsi="Arial" w:cs="Arial"/>
-        </w:rPr>
-        <w:fldChar w:fldCharType="separate"/>
-      </w:r>
-      <w:r>
-        <w:rPr>
-          <w:rFonts w:ascii="Arial" w:hAnsi="Arial" w:cs="Arial"/>
-        </w:rPr>
-        <w:t>3</w:t>
-      </w:r>
-      <w:r>
-        <w:rPr>
-          <w:rFonts w:ascii="Arial" w:hAnsi="Arial" w:cs="Arial"/>
-        </w:rPr>
-        <w:fldChar w:fldCharType="end"/>
+        <w:t>8</w:t>
       </w:r>
     </w:p>
     <w:p>
@@ -1578,36 +1503,7 @@
         <w:rPr>
           <w:rFonts w:ascii="Arial" w:hAnsi="Arial" w:cs="Arial"/>
         </w:rPr>
-        <w:fldChar w:fldCharType="begin"/>
-      </w:r>
-      <w:r>
-        <w:rPr>
-          <w:rFonts w:ascii="Arial" w:hAnsi="Arial" w:cs="Arial"/>
-        </w:rPr>
-        <w:instrText xml:space="preserve"> PAGEREF _Toc226963036 \h </w:instrText>
-      </w:r>
-      <w:r>
-        <w:rPr>
-          <w:rFonts w:ascii="Arial" w:hAnsi="Arial" w:cs="Arial"/>
-        </w:rPr>
-      </w:r>
-      <w:r>
-        <w:rPr>
-          <w:rFonts w:ascii="Arial" w:hAnsi="Arial" w:cs="Arial"/>
-        </w:rPr>
-        <w:fldChar w:fldCharType="separate"/>
-      </w:r>
-      <w:r>
-        <w:rPr>
-          <w:rFonts w:ascii="Arial" w:hAnsi="Arial" w:cs="Arial"/>
-        </w:rPr>
-        <w:t>3</w:t>
-      </w:r>
-      <w:r>
-        <w:rPr>
-          <w:rFonts w:ascii="Arial" w:hAnsi="Arial" w:cs="Arial"/>
-        </w:rPr>
-        <w:fldChar w:fldCharType="end"/>
+        <w:t>8</w:t>
       </w:r>
     </w:p>
     <w:p>
@@ -1657,36 +1553,7 @@
         <w:rPr>
           <w:rFonts w:ascii="Arial" w:hAnsi="Arial" w:cs="Arial"/>
         </w:rPr>
-        <w:fldChar w:fldCharType="begin"/>
-      </w:r>
-      <w:r>
-        <w:rPr>
-          <w:rFonts w:ascii="Arial" w:hAnsi="Arial" w:cs="Arial"/>
-        </w:rPr>
-        <w:instrText xml:space="preserve"> PAGEREF _Toc226963039 \h </w:instrText>
-      </w:r>
-      <w:r>
-        <w:rPr>
-          <w:rFonts w:ascii="Arial" w:hAnsi="Arial" w:cs="Arial"/>
-        </w:rPr>
-      </w:r>
-      <w:r>
-        <w:rPr>
-          <w:rFonts w:ascii="Arial" w:hAnsi="Arial" w:cs="Arial"/>
-        </w:rPr>
-        <w:fldChar w:fldCharType="separate"/>
-      </w:r>
-      <w:r>
-        <w:rPr>
-          <w:rFonts w:ascii="Arial" w:hAnsi="Arial" w:cs="Arial"/>
-        </w:rPr>
-        <w:t>3</w:t>
-      </w:r>
-      <w:r>
-        <w:rPr>
-          <w:rFonts w:ascii="Arial" w:hAnsi="Arial" w:cs="Arial"/>
-        </w:rPr>
-        <w:fldChar w:fldCharType="end"/>
+        <w:t>8</w:t>
       </w:r>
     </w:p>
     <w:p>
@@ -1740,36 +1607,7 @@
         <w:rPr>
           <w:rFonts w:ascii="Arial" w:hAnsi="Arial" w:cs="Arial"/>
         </w:rPr>
-        <w:fldChar w:fldCharType="begin"/>
-      </w:r>
-      <w:r>
-        <w:rPr>
-          <w:rFonts w:ascii="Arial" w:hAnsi="Arial" w:cs="Arial"/>
-        </w:rPr>
-        <w:instrText xml:space="preserve"> PAGEREF _Toc226963040 \h </w:instrText>
-      </w:r>
-      <w:r>
-        <w:rPr>
-          <w:rFonts w:ascii="Arial" w:hAnsi="Arial" w:cs="Arial"/>
-        </w:rPr>
-      </w:r>
-      <w:r>
-        <w:rPr>
-          <w:rFonts w:ascii="Arial" w:hAnsi="Arial" w:cs="Arial"/>
-        </w:rPr>
-        <w:fldChar w:fldCharType="separate"/>
-      </w:r>
-      <w:r>
-        <w:rPr>
-          <w:rFonts w:ascii="Arial" w:hAnsi="Arial" w:cs="Arial"/>
-        </w:rPr>
-        <w:t>4</w:t>
-      </w:r>
-      <w:r>
-        <w:rPr>
-          <w:rFonts w:ascii="Arial" w:hAnsi="Arial" w:cs="Arial"/>
-        </w:rPr>
-        <w:fldChar w:fldCharType="end"/>
+        <w:t>9</w:t>
       </w:r>
     </w:p>
     <w:p>
@@ -1819,36 +1657,7 @@
         <w:rPr>
           <w:rFonts w:ascii="Arial" w:hAnsi="Arial" w:cs="Arial"/>
         </w:rPr>
-        <w:fldChar w:fldCharType="begin"/>
-      </w:r>
-      <w:r>
-        <w:rPr>
-          <w:rFonts w:ascii="Arial" w:hAnsi="Arial" w:cs="Arial"/>
-        </w:rPr>
-        <w:instrText xml:space="preserve"> PAGEREF _Toc226963041 \h </w:instrText>
-      </w:r>
-      <w:r>
-        <w:rPr>
-          <w:rFonts w:ascii="Arial" w:hAnsi="Arial" w:cs="Arial"/>
-        </w:rPr>
-      </w:r>
-      <w:r>
-        <w:rPr>
-          <w:rFonts w:ascii="Arial" w:hAnsi="Arial" w:cs="Arial"/>
-        </w:rPr>
-        <w:fldChar w:fldCharType="separate"/>
-      </w:r>
-      <w:r>
-        <w:rPr>
-          <w:rFonts w:ascii="Arial" w:hAnsi="Arial" w:cs="Arial"/>
-        </w:rPr>
-        <w:t>4</w:t>
-      </w:r>
-      <w:r>
-        <w:rPr>
-          <w:rFonts w:ascii="Arial" w:hAnsi="Arial" w:cs="Arial"/>
-        </w:rPr>
-        <w:fldChar w:fldCharType="end"/>
+        <w:t>9</w:t>
       </w:r>
     </w:p>
     <w:p>
@@ -1898,36 +1707,7 @@
         <w:rPr>
           <w:rFonts w:ascii="Arial" w:hAnsi="Arial" w:cs="Arial"/>
         </w:rPr>
-        <w:fldChar w:fldCharType="begin"/>
-      </w:r>
-      <w:r>
-        <w:rPr>
-          <w:rFonts w:ascii="Arial" w:hAnsi="Arial" w:cs="Arial"/>
-        </w:rPr>
-        <w:instrText xml:space="preserve"> PAGEREF _Toc226963042 \h </w:instrText>
-      </w:r>
-      <w:r>
-        <w:rPr>
-          <w:rFonts w:ascii="Arial" w:hAnsi="Arial" w:cs="Arial"/>
-        </w:rPr>
-      </w:r>
-      <w:r>
-        <w:rPr>
-          <w:rFonts w:ascii="Arial" w:hAnsi="Arial" w:cs="Arial"/>
-        </w:rPr>
-        <w:fldChar w:fldCharType="separate"/>
-      </w:r>
-      <w:r>
-        <w:rPr>
-          <w:rFonts w:ascii="Arial" w:hAnsi="Arial" w:cs="Arial"/>
-        </w:rPr>
-        <w:t>4</w:t>
-      </w:r>
-      <w:r>
-        <w:rPr>
-          <w:rFonts w:ascii="Arial" w:hAnsi="Arial" w:cs="Arial"/>
-        </w:rPr>
-        <w:fldChar w:fldCharType="end"/>
+        <w:t>9</w:t>
       </w:r>
     </w:p>
     <w:p>
@@ -1977,36 +1757,7 @@
         <w:rPr>
           <w:rFonts w:ascii="Arial" w:hAnsi="Arial" w:cs="Arial"/>
         </w:rPr>
-        <w:fldChar w:fldCharType="begin"/>
-      </w:r>
-      <w:r>
-        <w:rPr>
-          <w:rFonts w:ascii="Arial" w:hAnsi="Arial" w:cs="Arial"/>
-        </w:rPr>
-        <w:instrText xml:space="preserve"> PAGEREF _Toc226963043 \h </w:instrText>
-      </w:r>
-      <w:r>
-        <w:rPr>
-          <w:rFonts w:ascii="Arial" w:hAnsi="Arial" w:cs="Arial"/>
-        </w:rPr>
-      </w:r>
-      <w:r>
-        <w:rPr>
-          <w:rFonts w:ascii="Arial" w:hAnsi="Arial" w:cs="Arial"/>
-        </w:rPr>
-        <w:fldChar w:fldCharType="separate"/>
-      </w:r>
-      <w:r>
-        <w:rPr>
-          <w:rFonts w:ascii="Arial" w:hAnsi="Arial" w:cs="Arial"/>
-        </w:rPr>
-        <w:t>4</w:t>
-      </w:r>
-      <w:r>
-        <w:rPr>
-          <w:rFonts w:ascii="Arial" w:hAnsi="Arial" w:cs="Arial"/>
-        </w:rPr>
-        <w:fldChar w:fldCharType="end"/>
+        <w:t>10</w:t>
       </w:r>
     </w:p>
     <w:p>
@@ -2056,36 +1807,7 @@
         <w:rPr>
           <w:rFonts w:ascii="Arial" w:hAnsi="Arial" w:cs="Arial"/>
         </w:rPr>
-        <w:fldChar w:fldCharType="begin"/>
-      </w:r>
-      <w:r>
-        <w:rPr>
-          <w:rFonts w:ascii="Arial" w:hAnsi="Arial" w:cs="Arial"/>
-        </w:rPr>
-        <w:instrText xml:space="preserve"> PAGEREF _Toc226963044 \h </w:instrText>
-      </w:r>
-      <w:r>
-        <w:rPr>
-          <w:rFonts w:ascii="Arial" w:hAnsi="Arial" w:cs="Arial"/>
-        </w:rPr>
-      </w:r>
-      <w:r>
-        <w:rPr>
-          <w:rFonts w:ascii="Arial" w:hAnsi="Arial" w:cs="Arial"/>
-        </w:rPr>
-        <w:fldChar w:fldCharType="separate"/>
-      </w:r>
-      <w:r>
-        <w:rPr>
-          <w:rFonts w:ascii="Arial" w:hAnsi="Arial" w:cs="Arial"/>
-        </w:rPr>
-        <w:t>4</w:t>
-      </w:r>
-      <w:r>
-        <w:rPr>
-          <w:rFonts w:ascii="Arial" w:hAnsi="Arial" w:cs="Arial"/>
-        </w:rPr>
-        <w:fldChar w:fldCharType="end"/>
+        <w:t>10</w:t>
       </w:r>
     </w:p>
     <w:p>
@@ -2139,36 +1861,7 @@
         <w:rPr>
           <w:rFonts w:ascii="Arial" w:hAnsi="Arial" w:cs="Arial"/>
         </w:rPr>
-        <w:fldChar w:fldCharType="begin"/>
-      </w:r>
-      <w:r>
-        <w:rPr>
-          <w:rFonts w:ascii="Arial" w:hAnsi="Arial" w:cs="Arial"/>
-        </w:rPr>
-        <w:instrText xml:space="preserve"> PAGEREF _Toc226963045 \h </w:instrText>
-      </w:r>
-      <w:r>
-        <w:rPr>
-          <w:rFonts w:ascii="Arial" w:hAnsi="Arial" w:cs="Arial"/>
-        </w:rPr>
-      </w:r>
-      <w:r>
-        <w:rPr>
-          <w:rFonts w:ascii="Arial" w:hAnsi="Arial" w:cs="Arial"/>
-        </w:rPr>
-        <w:fldChar w:fldCharType="separate"/>
-      </w:r>
-      <w:r>
-        <w:rPr>
-          <w:rFonts w:ascii="Arial" w:hAnsi="Arial" w:cs="Arial"/>
-        </w:rPr>
-        <w:t>5</w:t>
-      </w:r>
-      <w:r>
-        <w:rPr>
-          <w:rFonts w:ascii="Arial" w:hAnsi="Arial" w:cs="Arial"/>
-        </w:rPr>
-        <w:fldChar w:fldCharType="end"/>
+        <w:t>11</w:t>
       </w:r>
     </w:p>
     <w:p>
@@ -2222,36 +1915,7 @@
         <w:rPr>
           <w:rFonts w:ascii="Arial" w:hAnsi="Arial" w:cs="Arial"/>
         </w:rPr>
-        <w:fldChar w:fldCharType="begin"/>
-      </w:r>
-      <w:r>
-        <w:rPr>
-          <w:rFonts w:ascii="Arial" w:hAnsi="Arial" w:cs="Arial"/>
-        </w:rPr>
-        <w:instrText xml:space="preserve"> PAGEREF _Toc226963046 \h </w:instrText>
-      </w:r>
-      <w:r>
-        <w:rPr>
-          <w:rFonts w:ascii="Arial" w:hAnsi="Arial" w:cs="Arial"/>
-        </w:rPr>
-      </w:r>
-      <w:r>
-        <w:rPr>
-          <w:rFonts w:ascii="Arial" w:hAnsi="Arial" w:cs="Arial"/>
-        </w:rPr>
-        <w:fldChar w:fldCharType="separate"/>
-      </w:r>
-      <w:r>
-        <w:rPr>
-          <w:rFonts w:ascii="Arial" w:hAnsi="Arial" w:cs="Arial"/>
-        </w:rPr>
-        <w:t>6</w:t>
-      </w:r>
-      <w:r>
-        <w:rPr>
-          <w:rFonts w:ascii="Arial" w:hAnsi="Arial" w:cs="Arial"/>
-        </w:rPr>
-        <w:fldChar w:fldCharType="end"/>
+        <w:t>12</w:t>
       </w:r>
     </w:p>
     <w:p>
@@ -2286,37 +1950,10 @@
         <w:rPr>
           <w:rFonts w:ascii="Arial" w:hAnsi="Arial" w:cs="Arial"/>
         </w:rPr>
-        <w:fldChar w:fldCharType="begin"/>
-      </w:r>
-      <w:r>
-        <w:rPr>
-          <w:rFonts w:ascii="Arial" w:hAnsi="Arial" w:cs="Arial"/>
-        </w:rPr>
-        <w:instrText xml:space="preserve"> PAGEREF _Toc226963047 \h </w:instrText>
-      </w:r>
-      <w:r>
-        <w:rPr>
-          <w:rFonts w:ascii="Arial" w:hAnsi="Arial" w:cs="Arial"/>
-        </w:rPr>
-      </w:r>
-      <w:r>
-        <w:rPr>
-          <w:rFonts w:ascii="Arial" w:hAnsi="Arial" w:cs="Arial"/>
-        </w:rPr>
-        <w:fldChar w:fldCharType="separate"/>
-      </w:r>
-      <w:r>
-        <w:rPr>
-          <w:rFonts w:ascii="Arial" w:hAnsi="Arial" w:cs="Arial"/>
-        </w:rPr>
-        <w:t>7</w:t>
-      </w:r>
-      <w:r>
-        <w:rPr>
-          <w:rFonts w:ascii="Arial" w:hAnsi="Arial" w:cs="Arial"/>
-        </w:rPr>
-        <w:fldChar w:fldCharType="end"/>
-      </w:r>
+        <w:t>13</w:t>
+      </w:r>
+      <w:bookmarkStart w:id="12" w:name="_GoBack"/>
+      <w:bookmarkEnd w:id="12"/>
     </w:p>
     <w:p>
       <w:pPr>
@@ -2375,8 +2012,8 @@
           <w:color w:val="FFFFFF"/>
         </w:rPr>
       </w:pPr>
-      <w:bookmarkStart w:id="12" w:name="_Toc439994665"/>
-      <w:bookmarkStart w:id="13" w:name="_Toc226963026"/>
+      <w:bookmarkStart w:id="13" w:name="_Toc439994665"/>
+      <w:bookmarkStart w:id="14" w:name="_Toc226963026"/>
       <w:r>
         <w:rPr>
           <w:rFonts w:ascii="Arial" w:hAnsi="Arial" w:cs="Arial"/>
@@ -2385,8 +2022,8 @@
         <w:lastRenderedPageBreak/>
         <w:t>Introduction</w:t>
       </w:r>
-      <w:bookmarkEnd w:id="12"/>
       <w:bookmarkEnd w:id="13"/>
+      <w:bookmarkEnd w:id="14"/>
     </w:p>
     <w:p>
       <w:pPr>
@@ -2395,14 +2032,14 @@
           <w:rFonts w:ascii="Arial" w:hAnsi="Arial" w:cs="Arial"/>
         </w:rPr>
       </w:pPr>
-      <w:bookmarkStart w:id="14" w:name="_Toc226963027"/>
+      <w:bookmarkStart w:id="15" w:name="_Toc226963027"/>
       <w:r>
         <w:rPr>
           <w:rFonts w:ascii="Arial" w:hAnsi="Arial" w:cs="Arial"/>
         </w:rPr>
         <w:t>Project Overview</w:t>
       </w:r>
-      <w:bookmarkEnd w:id="14"/>
+      <w:bookmarkEnd w:id="15"/>
       <w:r>
         <w:rPr>
           <w:rFonts w:ascii="Arial" w:hAnsi="Arial" w:cs="Arial"/>
@@ -2467,15 +2104,15 @@
           <w:rFonts w:ascii="Arial" w:hAnsi="Arial" w:cs="Arial"/>
         </w:rPr>
       </w:pPr>
-      <w:bookmarkStart w:id="15" w:name="_Toc226963028"/>
-      <w:bookmarkStart w:id="16" w:name="_Toc439994668"/>
+      <w:bookmarkStart w:id="16" w:name="_Toc226963028"/>
+      <w:bookmarkStart w:id="17" w:name="_Toc439994668"/>
       <w:r>
         <w:rPr>
           <w:rFonts w:ascii="Arial" w:hAnsi="Arial" w:cs="Arial"/>
         </w:rPr>
         <w:t>Definitions, Acronyms and Abbreviations</w:t>
       </w:r>
-      <w:bookmarkEnd w:id="15"/>
+      <w:bookmarkEnd w:id="16"/>
     </w:p>
     <w:p>
       <w:pPr>
@@ -2498,23 +2135,23 @@
           <w:rFonts w:ascii="Arial" w:hAnsi="Arial" w:cs="Arial"/>
         </w:rPr>
       </w:pPr>
-      <w:bookmarkStart w:id="17" w:name="_Toc439994672"/>
-      <w:bookmarkStart w:id="18" w:name="_Toc226963029"/>
-      <w:bookmarkEnd w:id="16"/>
+      <w:bookmarkStart w:id="18" w:name="_Toc439994672"/>
+      <w:bookmarkStart w:id="19" w:name="_Toc226963029"/>
+      <w:bookmarkEnd w:id="17"/>
       <w:r>
         <w:rPr>
           <w:rFonts w:ascii="Arial" w:hAnsi="Arial" w:cs="Arial"/>
         </w:rPr>
         <w:t>References</w:t>
       </w:r>
-      <w:bookmarkEnd w:id="17"/>
+      <w:bookmarkEnd w:id="18"/>
       <w:r>
         <w:rPr>
           <w:rFonts w:ascii="Arial" w:hAnsi="Arial" w:cs="Arial"/>
         </w:rPr>
         <w:t xml:space="preserve"> and Acknowledgments</w:t>
       </w:r>
-      <w:bookmarkEnd w:id="18"/>
+      <w:bookmarkEnd w:id="19"/>
     </w:p>
     <w:p>
       <w:pPr>
@@ -2571,7 +2208,7 @@
           <w:color w:val="FFFFFF"/>
         </w:rPr>
       </w:pPr>
-      <w:bookmarkStart w:id="19" w:name="_Toc226963030"/>
+      <w:bookmarkStart w:id="20" w:name="_Toc226963030"/>
       <w:r>
         <w:rPr>
           <w:rFonts w:ascii="Arial" w:hAnsi="Arial" w:cs="Arial"/>
@@ -2580,7 +2217,7 @@
         <w:lastRenderedPageBreak/>
         <w:t>Design</w:t>
       </w:r>
-      <w:bookmarkEnd w:id="19"/>
+      <w:bookmarkEnd w:id="20"/>
     </w:p>
     <w:p>
       <w:pPr>
@@ -2589,14 +2226,14 @@
           <w:rFonts w:ascii="Arial" w:hAnsi="Arial" w:cs="Arial"/>
         </w:rPr>
       </w:pPr>
-      <w:bookmarkStart w:id="20" w:name="_Toc226963031"/>
+      <w:bookmarkStart w:id="21" w:name="_Toc226963031"/>
       <w:r>
         <w:rPr>
           <w:rFonts w:ascii="Arial" w:hAnsi="Arial" w:cs="Arial"/>
         </w:rPr>
         <w:t>System Modeling</w:t>
       </w:r>
-      <w:bookmarkEnd w:id="20"/>
+      <w:bookmarkEnd w:id="21"/>
     </w:p>
     <w:p>
       <w:pPr>
@@ -3011,7 +2648,7 @@
           <w:szCs w:val="28"/>
         </w:rPr>
       </w:pPr>
-      <w:bookmarkStart w:id="21" w:name="_Toc226963033"/>
+      <w:bookmarkStart w:id="22" w:name="_Toc226963033"/>
       <w:r>
         <w:rPr>
           <w:rFonts w:ascii="Arial" w:hAnsi="Arial" w:cs="Arial"/>
@@ -3033,13 +2670,12 @@
         <w:lastRenderedPageBreak/>
         <w:t>Interface Design</w:t>
       </w:r>
-      <w:bookmarkEnd w:id="21"/>
+      <w:bookmarkEnd w:id="22"/>
     </w:p>
     <w:p>
       <w:pPr>
         <w:spacing w:line="240" w:lineRule="auto"/>
       </w:pPr>
-      <w:bookmarkStart w:id="22" w:name="_GoBack"/>
       <w:r>
         <w:drawing>
           <wp:inline distT="0" distB="0" distL="0" distR="0" wp14:anchorId="00642872" wp14:editId="4E841291">
@@ -3077,7 +2713,6 @@
           </wp:inline>
         </w:drawing>
       </w:r>
-      <w:bookmarkEnd w:id="22"/>
     </w:p>
     <w:p>
       <w:pPr>
@@ -3440,16 +3075,221 @@
     <w:p>
       <w:pPr>
         <w:pStyle w:val="template"/>
-        <w:jc w:val="both"/>
-        <w:rPr>
-          <w:i w:val="0"/>
-        </w:rPr>
-      </w:pPr>
-      <w:r>
-        <w:rPr>
-          <w:i w:val="0"/>
-        </w:rPr>
-        <w:t>[List the items or functions we want to test and provide a schedule for performing said test(s).]</w:t>
+        <w:rPr>
+          <w:i w:val="0"/>
+        </w:rPr>
+      </w:pPr>
+      <w:r>
+        <w:rPr>
+          <w:i w:val="0"/>
+        </w:rPr>
+        <w:t>Other than testing the overall layout of the UI features through trial an</w:t>
+      </w:r>
+      <w:r>
+        <w:rPr>
+          <w:i w:val="0"/>
+        </w:rPr>
+        <w:t>d</w:t>
+      </w:r>
+      <w:r>
+        <w:rPr>
+          <w:i w:val="0"/>
+        </w:rPr>
+        <w:t xml:space="preserve"> error, </w:t>
+      </w:r>
+      <w:r>
+        <w:rPr>
+          <w:i w:val="0"/>
+        </w:rPr>
+        <w:t>the features included in the main application page for Sound Recorder are tested in order of completion, indicated as follows:</w:t>
+      </w:r>
+    </w:p>
+    <w:p>
+      <w:pPr>
+        <w:pStyle w:val="template"/>
+        <w:rPr>
+          <w:i w:val="0"/>
+        </w:rPr>
+      </w:pPr>
+    </w:p>
+    <w:p>
+      <w:pPr>
+        <w:pStyle w:val="template"/>
+        <w:numPr>
+          <w:ilvl w:val="0"/>
+          <w:numId w:val="6"/>
+        </w:numPr>
+        <w:rPr>
+          <w:i w:val="0"/>
+        </w:rPr>
+      </w:pPr>
+      <w:r>
+        <w:rPr>
+          <w:i w:val="0"/>
+        </w:rPr>
+        <w:t>Channel selection</w:t>
+      </w:r>
+      <w:r>
+        <w:rPr>
+          <w:i w:val="0"/>
+        </w:rPr>
+        <w:t>.</w:t>
+      </w:r>
+    </w:p>
+    <w:p>
+      <w:pPr>
+        <w:pStyle w:val="template"/>
+        <w:numPr>
+          <w:ilvl w:val="0"/>
+          <w:numId w:val="6"/>
+        </w:numPr>
+        <w:rPr>
+          <w:i w:val="0"/>
+        </w:rPr>
+      </w:pPr>
+      <w:r>
+        <w:rPr>
+          <w:i w:val="0"/>
+        </w:rPr>
+        <w:t>Start recording</w:t>
+      </w:r>
+      <w:r>
+        <w:rPr>
+          <w:i w:val="0"/>
+        </w:rPr>
+        <w:t>.</w:t>
+      </w:r>
+    </w:p>
+    <w:p>
+      <w:pPr>
+        <w:pStyle w:val="template"/>
+        <w:numPr>
+          <w:ilvl w:val="0"/>
+          <w:numId w:val="6"/>
+        </w:numPr>
+        <w:rPr>
+          <w:i w:val="0"/>
+        </w:rPr>
+      </w:pPr>
+      <w:r>
+        <w:rPr>
+          <w:i w:val="0"/>
+        </w:rPr>
+        <w:t>Record to selected channel</w:t>
+      </w:r>
+      <w:r>
+        <w:rPr>
+          <w:i w:val="0"/>
+        </w:rPr>
+        <w:t>.</w:t>
+      </w:r>
+    </w:p>
+    <w:p>
+      <w:pPr>
+        <w:pStyle w:val="template"/>
+        <w:numPr>
+          <w:ilvl w:val="0"/>
+          <w:numId w:val="6"/>
+        </w:numPr>
+        <w:rPr>
+          <w:i w:val="0"/>
+        </w:rPr>
+      </w:pPr>
+      <w:r>
+        <w:rPr>
+          <w:i w:val="0"/>
+        </w:rPr>
+        <w:t>Stop recording.</w:t>
+      </w:r>
+    </w:p>
+    <w:p>
+      <w:pPr>
+        <w:pStyle w:val="template"/>
+        <w:numPr>
+          <w:ilvl w:val="0"/>
+          <w:numId w:val="6"/>
+        </w:numPr>
+        <w:rPr>
+          <w:i w:val="0"/>
+        </w:rPr>
+      </w:pPr>
+      <w:r>
+        <w:rPr>
+          <w:i w:val="0"/>
+        </w:rPr>
+        <w:t>Play all channels.</w:t>
+      </w:r>
+    </w:p>
+    <w:p>
+      <w:pPr>
+        <w:pStyle w:val="template"/>
+        <w:numPr>
+          <w:ilvl w:val="0"/>
+          <w:numId w:val="6"/>
+        </w:numPr>
+        <w:rPr>
+          <w:i w:val="0"/>
+        </w:rPr>
+      </w:pPr>
+      <w:r>
+        <w:rPr>
+          <w:i w:val="0"/>
+        </w:rPr>
+        <w:t>Pause all channels.</w:t>
+      </w:r>
+    </w:p>
+    <w:p>
+      <w:pPr>
+        <w:pStyle w:val="template"/>
+        <w:numPr>
+          <w:ilvl w:val="0"/>
+          <w:numId w:val="6"/>
+        </w:numPr>
+        <w:rPr>
+          <w:i w:val="0"/>
+        </w:rPr>
+      </w:pPr>
+      <w:r>
+        <w:rPr>
+          <w:i w:val="0"/>
+        </w:rPr>
+        <w:t>Play each channel individually.</w:t>
+      </w:r>
+    </w:p>
+    <w:p>
+      <w:pPr>
+        <w:pStyle w:val="template"/>
+        <w:numPr>
+          <w:ilvl w:val="0"/>
+          <w:numId w:val="6"/>
+        </w:numPr>
+        <w:rPr>
+          <w:i w:val="0"/>
+        </w:rPr>
+      </w:pPr>
+      <w:r>
+        <w:rPr>
+          <w:i w:val="0"/>
+        </w:rPr>
+        <w:t>Pause each channel individually.</w:t>
+      </w:r>
+    </w:p>
+    <w:p>
+      <w:pPr>
+        <w:pStyle w:val="template"/>
+        <w:numPr>
+          <w:ilvl w:val="0"/>
+          <w:numId w:val="6"/>
+        </w:numPr>
+        <w:rPr>
+          <w:i w:val="0"/>
+        </w:rPr>
+      </w:pPr>
+      <w:r>
+        <w:rPr>
+          <w:i w:val="0"/>
+        </w:rPr>
+        <w:t>Download files from each channel.</w:t>
       </w:r>
     </w:p>
     <w:p>
@@ -3471,16 +3311,355 @@
     <w:p>
       <w:pPr>
         <w:pStyle w:val="template"/>
-        <w:jc w:val="both"/>
-        <w:rPr>
-          <w:i w:val="0"/>
-        </w:rPr>
-      </w:pPr>
-      <w:r>
-        <w:rPr>
-          <w:i w:val="0"/>
-        </w:rPr>
-        <w:t>[List the use cases or functions we tested, as well as the results.]</w:t>
+        <w:rPr>
+          <w:i w:val="0"/>
+        </w:rPr>
+      </w:pPr>
+      <w:r>
+        <w:rPr>
+          <w:i w:val="0"/>
+        </w:rPr>
+        <w:t>All of the features implemented in Sound Recorder required Acceptance Testing so they were tested using console logs and/or trial and error tracking.</w:t>
+      </w:r>
+    </w:p>
+    <w:p>
+      <w:pPr>
+        <w:pStyle w:val="template"/>
+        <w:rPr>
+          <w:i w:val="0"/>
+        </w:rPr>
+      </w:pPr>
+    </w:p>
+    <w:p>
+      <w:pPr>
+        <w:pStyle w:val="template"/>
+        <w:rPr>
+          <w:i w:val="0"/>
+        </w:rPr>
+      </w:pPr>
+      <w:r>
+        <w:rPr>
+          <w:b/>
+          <w:i w:val="0"/>
+        </w:rPr>
+        <w:t>Channel selection</w:t>
+      </w:r>
+      <w:r>
+        <w:rPr>
+          <w:i w:val="0"/>
+        </w:rPr>
+        <w:t xml:space="preserve"> was implemented early on in the project</w:t>
+      </w:r>
+      <w:r>
+        <w:rPr>
+          <w:i w:val="0"/>
+        </w:rPr>
+        <w:t xml:space="preserve"> and required very little testing</w:t>
+      </w:r>
+      <w:r>
+        <w:rPr>
+          <w:i w:val="0"/>
+        </w:rPr>
+        <w:t>. Each channel is both a row element and a button and when each channel is clicked a variable containing an integer is set on the backend to the corresponding channel number. The resulting</w:t>
+      </w:r>
+      <w:r>
+        <w:rPr>
+          <w:i w:val="0"/>
+        </w:rPr>
+        <w:t xml:space="preserve"> value</w:t>
+      </w:r>
+      <w:r>
+        <w:rPr>
+          <w:i w:val="0"/>
+        </w:rPr>
+        <w:t xml:space="preserve"> contained in said variable is logged to the console</w:t>
+      </w:r>
+      <w:r>
+        <w:rPr>
+          <w:i w:val="0"/>
+        </w:rPr>
+        <w:t xml:space="preserve"> to confirm functionality.</w:t>
+      </w:r>
+    </w:p>
+    <w:p>
+      <w:pPr>
+        <w:pStyle w:val="template"/>
+        <w:rPr>
+          <w:i w:val="0"/>
+        </w:rPr>
+      </w:pPr>
+    </w:p>
+    <w:p>
+      <w:pPr>
+        <w:pStyle w:val="template"/>
+        <w:rPr>
+          <w:i w:val="0"/>
+        </w:rPr>
+      </w:pPr>
+      <w:r>
+        <w:rPr>
+          <w:i w:val="0"/>
+        </w:rPr>
+        <w:t xml:space="preserve">The </w:t>
+      </w:r>
+      <w:r>
+        <w:rPr>
+          <w:b/>
+          <w:i w:val="0"/>
+        </w:rPr>
+        <w:t xml:space="preserve">start recording </w:t>
+      </w:r>
+      <w:r>
+        <w:rPr>
+          <w:i w:val="0"/>
+        </w:rPr>
+        <w:t>button was the next to be tested. Functionality was implemented fairly easily but was outputting errors whenever recording was started without a channel being selected. In order to remedy this, state checking was implemented with console logs to indicate path decisions.</w:t>
+      </w:r>
+    </w:p>
+    <w:p>
+      <w:pPr>
+        <w:pStyle w:val="template"/>
+        <w:rPr>
+          <w:i w:val="0"/>
+        </w:rPr>
+      </w:pPr>
+    </w:p>
+    <w:p>
+      <w:pPr>
+        <w:pStyle w:val="template"/>
+        <w:rPr>
+          <w:i w:val="0"/>
+        </w:rPr>
+      </w:pPr>
+      <w:r>
+        <w:rPr>
+          <w:i w:val="0"/>
+        </w:rPr>
+        <w:t xml:space="preserve">Being able to </w:t>
+      </w:r>
+      <w:r>
+        <w:rPr>
+          <w:b/>
+          <w:i w:val="0"/>
+        </w:rPr>
+        <w:t>record to selected channel</w:t>
+      </w:r>
+      <w:r>
+        <w:rPr>
+          <w:i w:val="0"/>
+        </w:rPr>
+        <w:t xml:space="preserve"> was a slightly more complicated challenge and required several conditionals to decide where to store said recorded track. Regardless, little testing was required other than implementing a console log indicating that the HTML audio element could not be assigned to a channel.</w:t>
+      </w:r>
+    </w:p>
+    <w:p>
+      <w:pPr>
+        <w:pStyle w:val="template"/>
+        <w:rPr>
+          <w:i w:val="0"/>
+        </w:rPr>
+      </w:pPr>
+    </w:p>
+    <w:p>
+      <w:pPr>
+        <w:pStyle w:val="template"/>
+        <w:rPr>
+          <w:i w:val="0"/>
+        </w:rPr>
+      </w:pPr>
+      <w:r>
+        <w:rPr>
+          <w:i w:val="0"/>
+        </w:rPr>
+        <w:t xml:space="preserve">The </w:t>
+      </w:r>
+      <w:r>
+        <w:rPr>
+          <w:b/>
+          <w:i w:val="0"/>
+        </w:rPr>
+        <w:t>stop recording</w:t>
+      </w:r>
+      <w:r>
+        <w:rPr>
+          <w:i w:val="0"/>
+        </w:rPr>
+        <w:t xml:space="preserve"> button was next and it produced similar errors to those encountered with the </w:t>
+      </w:r>
+      <w:r>
+        <w:rPr>
+          <w:b/>
+          <w:i w:val="0"/>
+        </w:rPr>
+        <w:t>start recording</w:t>
+      </w:r>
+      <w:r>
+        <w:rPr>
+          <w:i w:val="0"/>
+        </w:rPr>
+        <w:t xml:space="preserve"> button. The same tests were conducted</w:t>
+      </w:r>
+      <w:r>
+        <w:rPr>
+          <w:i w:val="0"/>
+        </w:rPr>
+        <w:t>:</w:t>
+      </w:r>
+      <w:r>
+        <w:rPr>
+          <w:i w:val="0"/>
+        </w:rPr>
+        <w:t xml:space="preserve"> surrounding the stop actions with conditionals checking for recording state and printing to output if the state prevented stopping.</w:t>
+      </w:r>
+    </w:p>
+    <w:p>
+      <w:pPr>
+        <w:pStyle w:val="template"/>
+        <w:rPr>
+          <w:i w:val="0"/>
+        </w:rPr>
+      </w:pPr>
+    </w:p>
+    <w:p>
+      <w:pPr>
+        <w:pStyle w:val="template"/>
+        <w:rPr>
+          <w:i w:val="0"/>
+        </w:rPr>
+      </w:pPr>
+      <w:r>
+        <w:rPr>
+          <w:i w:val="0"/>
+        </w:rPr>
+        <w:t xml:space="preserve">Implementing the </w:t>
+      </w:r>
+      <w:r>
+        <w:rPr>
+          <w:b/>
+          <w:i w:val="0"/>
+        </w:rPr>
+        <w:t xml:space="preserve">play all channels </w:t>
+      </w:r>
+      <w:r>
+        <w:rPr>
+          <w:i w:val="0"/>
+        </w:rPr>
+        <w:t>button required very minimal testing</w:t>
+      </w:r>
+      <w:r>
+        <w:rPr>
+          <w:i w:val="0"/>
+        </w:rPr>
+        <w:t xml:space="preserve"> because of the convenient api provided with wavesurfer.js [1]</w:t>
+      </w:r>
+      <w:r>
+        <w:rPr>
+          <w:i w:val="0"/>
+        </w:rPr>
+        <w:t xml:space="preserve"> and no test cases </w:t>
+      </w:r>
+      <w:r>
+        <w:rPr>
+          <w:i w:val="0"/>
+        </w:rPr>
+        <w:t>ended up being written</w:t>
+      </w:r>
+      <w:r>
+        <w:rPr>
+          <w:i w:val="0"/>
+        </w:rPr>
+        <w:t xml:space="preserve"> for this feature. The same was also true for the </w:t>
+      </w:r>
+      <w:r>
+        <w:rPr>
+          <w:b/>
+          <w:i w:val="0"/>
+        </w:rPr>
+        <w:t>pause all channels</w:t>
+      </w:r>
+      <w:r>
+        <w:rPr>
+          <w:i w:val="0"/>
+        </w:rPr>
+        <w:t xml:space="preserve"> button.</w:t>
+      </w:r>
+    </w:p>
+    <w:p>
+      <w:pPr>
+        <w:pStyle w:val="template"/>
+        <w:rPr>
+          <w:i w:val="0"/>
+        </w:rPr>
+      </w:pPr>
+    </w:p>
+    <w:p>
+      <w:pPr>
+        <w:pStyle w:val="template"/>
+        <w:rPr>
+          <w:i w:val="0"/>
+        </w:rPr>
+      </w:pPr>
+      <w:r>
+        <w:rPr>
+          <w:i w:val="0"/>
+        </w:rPr>
+        <w:t xml:space="preserve">The </w:t>
+      </w:r>
+      <w:r>
+        <w:rPr>
+          <w:b/>
+          <w:i w:val="0"/>
+        </w:rPr>
+        <w:t xml:space="preserve">play each channel individually </w:t>
+      </w:r>
+      <w:r>
+        <w:rPr>
+          <w:i w:val="0"/>
+        </w:rPr>
+        <w:t xml:space="preserve">and </w:t>
+      </w:r>
+      <w:r>
+        <w:rPr>
+          <w:b/>
+          <w:i w:val="0"/>
+        </w:rPr>
+        <w:t>pause each channel individually</w:t>
+      </w:r>
+      <w:r>
+        <w:rPr>
+          <w:i w:val="0"/>
+        </w:rPr>
+        <w:t xml:space="preserve"> button</w:t>
+      </w:r>
+      <w:r>
+        <w:rPr>
+          <w:i w:val="0"/>
+        </w:rPr>
+        <w:t>s</w:t>
+      </w:r>
+      <w:r>
+        <w:rPr>
+          <w:i w:val="0"/>
+        </w:rPr>
+        <w:t xml:space="preserve"> </w:t>
+      </w:r>
+      <w:r>
+        <w:rPr>
+          <w:i w:val="0"/>
+        </w:rPr>
+        <w:t xml:space="preserve">have functionality which is implemented within each HTML audio element. This was additionally true for the </w:t>
+      </w:r>
+      <w:r>
+        <w:rPr>
+          <w:b/>
+          <w:i w:val="0"/>
+        </w:rPr>
+        <w:t xml:space="preserve">download files from each channel </w:t>
+      </w:r>
+      <w:r>
+        <w:rPr>
+          <w:i w:val="0"/>
+        </w:rPr>
+        <w:t>button, although it did require linking to the elements created to store audio files client side. Testing, again, was minimal for these features.</w:t>
       </w:r>
     </w:p>
     <w:p>
@@ -3495,6 +3674,7 @@
         <w:rPr>
           <w:rFonts w:ascii="Arial" w:hAnsi="Arial" w:cs="Arial"/>
         </w:rPr>
+        <w:lastRenderedPageBreak/>
         <w:t>Tests for Non-functional Requirements</w:t>
       </w:r>
       <w:bookmarkEnd w:id="31"/>
@@ -3510,7 +3690,49 @@
         <w:rPr>
           <w:i w:val="0"/>
         </w:rPr>
-        <w:t>[List the non-functional requirements we tested, as well as the results.]</w:t>
+        <w:t>The only non-functional tests incorporated in this project were the built in Meteor tests checking client and server functionality when running the application. Other than this, t</w:t>
+      </w:r>
+      <w:r>
+        <w:rPr>
+          <w:i w:val="0"/>
+        </w:rPr>
+        <w:t>here were no non-functional requirements</w:t>
+      </w:r>
+      <w:r>
+        <w:rPr>
+          <w:i w:val="0"/>
+        </w:rPr>
+        <w:t xml:space="preserve"> which</w:t>
+      </w:r>
+      <w:r>
+        <w:rPr>
+          <w:i w:val="0"/>
+        </w:rPr>
+        <w:t xml:space="preserve"> needed to </w:t>
+      </w:r>
+      <w:r>
+        <w:rPr>
+          <w:i w:val="0"/>
+        </w:rPr>
+        <w:t xml:space="preserve">be </w:t>
+      </w:r>
+      <w:r>
+        <w:rPr>
+          <w:i w:val="0"/>
+        </w:rPr>
+        <w:t>test</w:t>
+      </w:r>
+      <w:r>
+        <w:rPr>
+          <w:i w:val="0"/>
+        </w:rPr>
+        <w:t>ed</w:t>
+      </w:r>
+      <w:r>
+        <w:rPr>
+          <w:i w:val="0"/>
+        </w:rPr>
+        <w:t xml:space="preserve"> for the features implemented. The only non-functional requirements are listed below in Section 4.4.</w:t>
       </w:r>
     </w:p>
     <w:p>
@@ -3532,31 +3754,67 @@
     <w:p>
       <w:pPr>
         <w:pStyle w:val="template"/>
-        <w:rPr>
-          <w:i w:val="0"/>
-        </w:rPr>
-      </w:pPr>
-      <w:r>
-        <w:rPr>
-          <w:i w:val="0"/>
-        </w:rPr>
-        <w:t>[Describe the hardware and software requirements for performing our tests.]</w:t>
-      </w:r>
-    </w:p>
-    <w:p>
-      <w:pPr>
+        <w:numPr>
+          <w:ilvl w:val="0"/>
+          <w:numId w:val="5"/>
+        </w:numPr>
+        <w:rPr>
+          <w:i w:val="0"/>
+        </w:rPr>
+      </w:pPr>
+      <w:r>
+        <w:rPr>
+          <w:i w:val="0"/>
+        </w:rPr>
+        <w:t>Access to a browser capable of dealing with HTML audio elements.</w:t>
+      </w:r>
+    </w:p>
+    <w:p>
+      <w:pPr>
+        <w:pStyle w:val="template"/>
+        <w:numPr>
+          <w:ilvl w:val="0"/>
+          <w:numId w:val="5"/>
+        </w:numPr>
+        <w:rPr>
+          <w:i w:val="0"/>
+        </w:rPr>
+      </w:pPr>
+      <w:r>
+        <w:rPr>
+          <w:i w:val="0"/>
+        </w:rPr>
+        <w:t>Access to the built in JavaScript output console in said browser.</w:t>
+      </w:r>
+    </w:p>
+    <w:p>
+      <w:pPr>
+        <w:pStyle w:val="template"/>
+        <w:numPr>
+          <w:ilvl w:val="0"/>
+          <w:numId w:val="5"/>
+        </w:numPr>
+        <w:rPr>
+          <w:i w:val="0"/>
+        </w:rPr>
+      </w:pPr>
+      <w:r>
+        <w:rPr>
+          <w:i w:val="0"/>
+        </w:rPr>
+        <w:t>Access to a working and connected audio input device (e.g. a microphone).</w:t>
+      </w:r>
+    </w:p>
+    <w:p>
+      <w:pPr>
+        <w:pStyle w:val="template"/>
+        <w:numPr>
+          <w:ilvl w:val="0"/>
+          <w:numId w:val="5"/>
+        </w:numPr>
         <w:spacing w:line="240" w:lineRule="auto"/>
-        <w:rPr>
-          <w:rFonts w:ascii="Arial" w:hAnsi="Arial" w:cs="Arial"/>
-          <w:iCs/>
-          <w:sz w:val="22"/>
-          <w:szCs w:val="22"/>
-        </w:rPr>
-      </w:pPr>
-      <w:r>
-        <w:rPr>
-          <w:i/>
-        </w:rPr>
+      </w:pPr>
+      <w:r>
         <w:br w:type="page"/>
       </w:r>
     </w:p>
@@ -4022,42 +4280,6 @@
         </w:rPr>
         <w:t xml:space="preserve"> the project. One thing we wish we had done was select our external resources for the project earlier. If we had found wavesurfer.js [1] and figured out how to make it work with Meteor earlier in the course, the final project would have taken a lot less time to complete. Additionally, our requirements changed quite a bit during the process which is generally normal for any team but due to time constraints we were not able to re-visit our design documents; instead we were required to simply work with what we could in the time alloted. This taught us that design documents are great, if you have completely thought out the project before you begin. In practice, though, often a team will have to adjust to new constraints in the moment rather than re-visiting the design documents for the project.</w:t>
       </w:r>
-    </w:p>
-    <w:p>
-      <w:pPr>
-        <w:rPr>
-          <w:rFonts w:ascii="Arial" w:hAnsi="Arial" w:cs="Arial"/>
-          <w:sz w:val="22"/>
-          <w:szCs w:val="22"/>
-        </w:rPr>
-      </w:pPr>
-    </w:p>
-    <w:p>
-      <w:pPr>
-        <w:rPr>
-          <w:rFonts w:ascii="Arial" w:hAnsi="Arial" w:cs="Arial"/>
-          <w:sz w:val="22"/>
-          <w:szCs w:val="22"/>
-        </w:rPr>
-      </w:pPr>
-      <w:r>
-        <w:rPr>
-          <w:rFonts w:ascii="Arial" w:hAnsi="Arial" w:cs="Arial"/>
-          <w:sz w:val="22"/>
-          <w:szCs w:val="22"/>
-        </w:rPr>
-        <w:t>[Add more if you wish.]</w:t>
-      </w:r>
-    </w:p>
-    <w:p>
-      <w:pPr>
-        <w:spacing w:line="240" w:lineRule="auto"/>
-        <w:rPr>
-          <w:rFonts w:ascii="Arial" w:hAnsi="Arial" w:cs="Arial"/>
-          <w:sz w:val="22"/>
-          <w:szCs w:val="22"/>
-        </w:rPr>
-      </w:pPr>
       <w:r>
         <w:rPr>
           <w:rFonts w:ascii="Arial" w:hAnsi="Arial" w:cs="Arial"/>
@@ -4426,6 +4648,118 @@
     </w:lvl>
   </w:abstractNum>
   <w:abstractNum w:abstractNumId="1" w15:restartNumberingAfterBreak="0">
+    <w:nsid w:val="07BF5C3C"/>
+    <w:multiLevelType w:val="hybridMultilevel"/>
+    <w:tmpl w:val="044C5208"/>
+    <w:lvl w:ilvl="0" w:tplc="6CE636A0">
+      <w:numFmt w:val="bullet"/>
+      <w:lvlText w:val="-"/>
+      <w:lvlJc w:val="left"/>
+      <w:pPr>
+        <w:ind w:left="720" w:hanging="360"/>
+      </w:pPr>
+      <w:rPr>
+        <w:rFonts w:ascii="Arial" w:eastAsia="SimSun" w:hAnsi="Arial" w:cs="Arial" w:hint="default"/>
+      </w:rPr>
+    </w:lvl>
+    <w:lvl w:ilvl="1" w:tplc="04090003" w:tentative="1">
+      <w:start w:val="1"/>
+      <w:numFmt w:val="bullet"/>
+      <w:lvlText w:val="o"/>
+      <w:lvlJc w:val="left"/>
+      <w:pPr>
+        <w:ind w:left="1440" w:hanging="360"/>
+      </w:pPr>
+      <w:rPr>
+        <w:rFonts w:ascii="Courier New" w:hAnsi="Courier New" w:cs="Courier New" w:hint="default"/>
+      </w:rPr>
+    </w:lvl>
+    <w:lvl w:ilvl="2" w:tplc="04090005" w:tentative="1">
+      <w:start w:val="1"/>
+      <w:numFmt w:val="bullet"/>
+      <w:lvlText w:val=""/>
+      <w:lvlJc w:val="left"/>
+      <w:pPr>
+        <w:ind w:left="2160" w:hanging="360"/>
+      </w:pPr>
+      <w:rPr>
+        <w:rFonts w:ascii="Wingdings" w:hAnsi="Wingdings" w:hint="default"/>
+      </w:rPr>
+    </w:lvl>
+    <w:lvl w:ilvl="3" w:tplc="04090001" w:tentative="1">
+      <w:start w:val="1"/>
+      <w:numFmt w:val="bullet"/>
+      <w:lvlText w:val=""/>
+      <w:lvlJc w:val="left"/>
+      <w:pPr>
+        <w:ind w:left="2880" w:hanging="360"/>
+      </w:pPr>
+      <w:rPr>
+        <w:rFonts w:ascii="Symbol" w:hAnsi="Symbol" w:hint="default"/>
+      </w:rPr>
+    </w:lvl>
+    <w:lvl w:ilvl="4" w:tplc="04090003" w:tentative="1">
+      <w:start w:val="1"/>
+      <w:numFmt w:val="bullet"/>
+      <w:lvlText w:val="o"/>
+      <w:lvlJc w:val="left"/>
+      <w:pPr>
+        <w:ind w:left="3600" w:hanging="360"/>
+      </w:pPr>
+      <w:rPr>
+        <w:rFonts w:ascii="Courier New" w:hAnsi="Courier New" w:cs="Courier New" w:hint="default"/>
+      </w:rPr>
+    </w:lvl>
+    <w:lvl w:ilvl="5" w:tplc="04090005" w:tentative="1">
+      <w:start w:val="1"/>
+      <w:numFmt w:val="bullet"/>
+      <w:lvlText w:val=""/>
+      <w:lvlJc w:val="left"/>
+      <w:pPr>
+        <w:ind w:left="4320" w:hanging="360"/>
+      </w:pPr>
+      <w:rPr>
+        <w:rFonts w:ascii="Wingdings" w:hAnsi="Wingdings" w:hint="default"/>
+      </w:rPr>
+    </w:lvl>
+    <w:lvl w:ilvl="6" w:tplc="04090001" w:tentative="1">
+      <w:start w:val="1"/>
+      <w:numFmt w:val="bullet"/>
+      <w:lvlText w:val=""/>
+      <w:lvlJc w:val="left"/>
+      <w:pPr>
+        <w:ind w:left="5040" w:hanging="360"/>
+      </w:pPr>
+      <w:rPr>
+        <w:rFonts w:ascii="Symbol" w:hAnsi="Symbol" w:hint="default"/>
+      </w:rPr>
+    </w:lvl>
+    <w:lvl w:ilvl="7" w:tplc="04090003" w:tentative="1">
+      <w:start w:val="1"/>
+      <w:numFmt w:val="bullet"/>
+      <w:lvlText w:val="o"/>
+      <w:lvlJc w:val="left"/>
+      <w:pPr>
+        <w:ind w:left="5760" w:hanging="360"/>
+      </w:pPr>
+      <w:rPr>
+        <w:rFonts w:ascii="Courier New" w:hAnsi="Courier New" w:cs="Courier New" w:hint="default"/>
+      </w:rPr>
+    </w:lvl>
+    <w:lvl w:ilvl="8" w:tplc="04090005" w:tentative="1">
+      <w:start w:val="1"/>
+      <w:numFmt w:val="bullet"/>
+      <w:lvlText w:val=""/>
+      <w:lvlJc w:val="left"/>
+      <w:pPr>
+        <w:ind w:left="6480" w:hanging="360"/>
+      </w:pPr>
+      <w:rPr>
+        <w:rFonts w:ascii="Wingdings" w:hAnsi="Wingdings" w:hint="default"/>
+      </w:rPr>
+    </w:lvl>
+  </w:abstractNum>
+  <w:abstractNum w:abstractNumId="2" w15:restartNumberingAfterBreak="0">
     <w:nsid w:val="1856587E"/>
     <w:multiLevelType w:val="hybridMultilevel"/>
     <w:tmpl w:val="3F668FCA"/>
@@ -4565,7 +4899,96 @@
       </w:rPr>
     </w:lvl>
   </w:abstractNum>
-  <w:abstractNum w:abstractNumId="2" w15:restartNumberingAfterBreak="0">
+  <w:abstractNum w:abstractNumId="3" w15:restartNumberingAfterBreak="0">
+    <w:nsid w:val="1F677C5F"/>
+    <w:multiLevelType w:val="hybridMultilevel"/>
+    <w:tmpl w:val="79D0AA28"/>
+    <w:lvl w:ilvl="0" w:tplc="0409000F">
+      <w:start w:val="1"/>
+      <w:numFmt w:val="decimal"/>
+      <w:lvlText w:val="%1."/>
+      <w:lvlJc w:val="left"/>
+      <w:pPr>
+        <w:ind w:left="720" w:hanging="360"/>
+      </w:pPr>
+      <w:rPr>
+        <w:rFonts w:hint="default"/>
+      </w:rPr>
+    </w:lvl>
+    <w:lvl w:ilvl="1" w:tplc="04090019" w:tentative="1">
+      <w:start w:val="1"/>
+      <w:numFmt w:val="lowerLetter"/>
+      <w:lvlText w:val="%2."/>
+      <w:lvlJc w:val="left"/>
+      <w:pPr>
+        <w:ind w:left="1440" w:hanging="360"/>
+      </w:pPr>
+    </w:lvl>
+    <w:lvl w:ilvl="2" w:tplc="0409001B" w:tentative="1">
+      <w:start w:val="1"/>
+      <w:numFmt w:val="lowerRoman"/>
+      <w:lvlText w:val="%3."/>
+      <w:lvlJc w:val="right"/>
+      <w:pPr>
+        <w:ind w:left="2160" w:hanging="180"/>
+      </w:pPr>
+    </w:lvl>
+    <w:lvl w:ilvl="3" w:tplc="0409000F" w:tentative="1">
+      <w:start w:val="1"/>
+      <w:numFmt w:val="decimal"/>
+      <w:lvlText w:val="%4."/>
+      <w:lvlJc w:val="left"/>
+      <w:pPr>
+        <w:ind w:left="2880" w:hanging="360"/>
+      </w:pPr>
+    </w:lvl>
+    <w:lvl w:ilvl="4" w:tplc="04090019" w:tentative="1">
+      <w:start w:val="1"/>
+      <w:numFmt w:val="lowerLetter"/>
+      <w:lvlText w:val="%5."/>
+      <w:lvlJc w:val="left"/>
+      <w:pPr>
+        <w:ind w:left="3600" w:hanging="360"/>
+      </w:pPr>
+    </w:lvl>
+    <w:lvl w:ilvl="5" w:tplc="0409001B" w:tentative="1">
+      <w:start w:val="1"/>
+      <w:numFmt w:val="lowerRoman"/>
+      <w:lvlText w:val="%6."/>
+      <w:lvlJc w:val="right"/>
+      <w:pPr>
+        <w:ind w:left="4320" w:hanging="180"/>
+      </w:pPr>
+    </w:lvl>
+    <w:lvl w:ilvl="6" w:tplc="0409000F" w:tentative="1">
+      <w:start w:val="1"/>
+      <w:numFmt w:val="decimal"/>
+      <w:lvlText w:val="%7."/>
+      <w:lvlJc w:val="left"/>
+      <w:pPr>
+        <w:ind w:left="5040" w:hanging="360"/>
+      </w:pPr>
+    </w:lvl>
+    <w:lvl w:ilvl="7" w:tplc="04090019" w:tentative="1">
+      <w:start w:val="1"/>
+      <w:numFmt w:val="lowerLetter"/>
+      <w:lvlText w:val="%8."/>
+      <w:lvlJc w:val="left"/>
+      <w:pPr>
+        <w:ind w:left="5760" w:hanging="360"/>
+      </w:pPr>
+    </w:lvl>
+    <w:lvl w:ilvl="8" w:tplc="0409001B" w:tentative="1">
+      <w:start w:val="1"/>
+      <w:numFmt w:val="lowerRoman"/>
+      <w:lvlText w:val="%9."/>
+      <w:lvlJc w:val="right"/>
+      <w:pPr>
+        <w:ind w:left="6480" w:hanging="180"/>
+      </w:pPr>
+    </w:lvl>
+  </w:abstractNum>
+  <w:abstractNum w:abstractNumId="4" w15:restartNumberingAfterBreak="0">
     <w:nsid w:val="28754A74"/>
     <w:multiLevelType w:val="multilevel"/>
     <w:tmpl w:val="54BAE08E"/>
@@ -4681,7 +5104,7 @@
       </w:pPr>
     </w:lvl>
   </w:abstractNum>
-  <w:abstractNum w:abstractNumId="3" w15:restartNumberingAfterBreak="0">
+  <w:abstractNum w:abstractNumId="5" w15:restartNumberingAfterBreak="0">
     <w:nsid w:val="2DA71206"/>
     <w:multiLevelType w:val="multilevel"/>
     <w:tmpl w:val="D8BC5BE2"/>
@@ -4753,13 +5176,19 @@
     <w:abstractNumId w:val="0"/>
   </w:num>
   <w:num w:numId="2">
-    <w:abstractNumId w:val="3"/>
+    <w:abstractNumId w:val="5"/>
   </w:num>
   <w:num w:numId="3">
+    <w:abstractNumId w:val="4"/>
+  </w:num>
+  <w:num w:numId="4">
     <w:abstractNumId w:val="2"/>
   </w:num>
-  <w:num w:numId="4">
+  <w:num w:numId="5">
     <w:abstractNumId w:val="1"/>
+  </w:num>
+  <w:num w:numId="6">
+    <w:abstractNumId w:val="3"/>
   </w:num>
 </w:numbering>
 </file>

</xml_diff>